<commit_message>
UAT 1.2.1 issue fixes
</commit_message>
<xml_diff>
--- a/inst/clinical_context/AML_with_CEBPA_Mutation.docx
+++ b/inst/clinical_context/AML_with_CEBPA_Mutation.docx
@@ -12,15 +12,6 @@
           <w:szCs w:val="6"/>
         </w:rPr>
       </w:pPr>
-      <w:r>
-        <w:rPr>
-          <w:rFonts w:ascii="Calibri" w:hAnsi="Calibri" w:cs="Calibri"/>
-          <w:noProof/>
-          <w:sz w:val="6"/>
-          <w:szCs w:val="6"/>
-        </w:rPr>
-        <w:t>H</w:t>
-      </w:r>
     </w:p>
     <w:tbl>
       <w:tblPr>
@@ -7203,7 +7194,66 @@
 </file>
 
 <file path=customXml/item1.xml><?xml version="1.0" encoding="utf-8"?>
-<b:Sources xmlns:b="http://schemas.openxmlformats.org/officeDocument/2006/bibliography" xmlns="http://schemas.openxmlformats.org/officeDocument/2006/bibliography" SelectedStyle="\APASixthEditionOfficeOnline.xsl" StyleName="APA" Version="6"/>
+<p:properties xmlns:p="http://schemas.microsoft.com/office/2006/metadata/properties" xmlns:xsi="http://www.w3.org/2001/XMLSchema-instance" xmlns:pc="http://schemas.microsoft.com/office/infopath/2007/PartnerControls">
+  <documentManagement>
+    <DocumentType xmlns="c44ab56d-57f8-4a14-86db-a39667906be8" xsi:nil="true"/>
+    <Category xmlns="c44ab56d-57f8-4a14-86db-a39667906be8" xsi:nil="true"/>
+    <b918a6e12641485a9ca8c2e70b4558c0 xmlns="bbb6251c-984c-4fcb-9547-f40f6d5e63ff">
+      <Terms xmlns="http://schemas.microsoft.com/office/infopath/2007/PartnerControls">
+        <TermInfo xmlns="http://schemas.microsoft.com/office/infopath/2007/PartnerControls">
+          <TermName xmlns="http://schemas.microsoft.com/office/infopath/2007/PartnerControls">Operational</TermName>
+          <TermId xmlns="http://schemas.microsoft.com/office/infopath/2007/PartnerControls">150389d9-0463-4c4a-b800-fb182dbb9bcb</TermId>
+        </TermInfo>
+      </Terms>
+    </b918a6e12641485a9ca8c2e70b4558c0>
+    <lcf76f155ced4ddcb4097134ff3c332f xmlns="c44ab56d-57f8-4a14-86db-a39667906be8">
+      <Terms xmlns="http://schemas.microsoft.com/office/infopath/2007/PartnerControls"/>
+    </lcf76f155ced4ddcb4097134ff3c332f>
+    <b29dd6ef633047bba64c76c6e215692a xmlns="bbb6251c-984c-4fcb-9547-f40f6d5e63ff">
+      <Terms xmlns="http://schemas.microsoft.com/office/infopath/2007/PartnerControls">
+        <TermInfo xmlns="http://schemas.microsoft.com/office/infopath/2007/PartnerControls">
+          <TermName xmlns="http://schemas.microsoft.com/office/infopath/2007/PartnerControls">Internal</TermName>
+          <TermId xmlns="http://schemas.microsoft.com/office/infopath/2007/PartnerControls">2b22734e-9cea-437f-97a4-653416044446</TermId>
+        </TermInfo>
+      </Terms>
+    </b29dd6ef633047bba64c76c6e215692a>
+    <i77a2d63ec754e4dbbf13ee1f809aa62 xmlns="bbb6251c-984c-4fcb-9547-f40f6d5e63ff">
+      <Terms xmlns="http://schemas.microsoft.com/office/infopath/2007/PartnerControls">
+        <TermInfo xmlns="http://schemas.microsoft.com/office/infopath/2007/PartnerControls">
+          <TermName xmlns="http://schemas.microsoft.com/office/infopath/2007/PartnerControls">N/A</TermName>
+          <TermId xmlns="http://schemas.microsoft.com/office/infopath/2007/PartnerControls">77aac54e-7746-4232-91ae-96cfc2b44f19</TermId>
+        </TermInfo>
+      </Terms>
+    </i77a2d63ec754e4dbbf13ee1f809aa62>
+    <k04f27a462bd4c45a610623ab03d8a6b xmlns="bbb6251c-984c-4fcb-9547-f40f6d5e63ff">
+      <Terms xmlns="http://schemas.microsoft.com/office/infopath/2007/PartnerControls">
+        <TermInfo xmlns="http://schemas.microsoft.com/office/infopath/2007/PartnerControls">
+          <TermName xmlns="http://schemas.microsoft.com/office/infopath/2007/PartnerControls">Business Ventures</TermName>
+          <TermId xmlns="http://schemas.microsoft.com/office/infopath/2007/PartnerControls">771822a9-08f4-4b0c-b044-94205102db1e</TermId>
+        </TermInfo>
+      </Terms>
+    </k04f27a462bd4c45a610623ab03d8a6b>
+    <nb65ac56c571489cbc31094d7b888b19 xmlns="bbb6251c-984c-4fcb-9547-f40f6d5e63ff">
+      <Terms xmlns="http://schemas.microsoft.com/office/infopath/2007/PartnerControls">
+        <TermInfo xmlns="http://schemas.microsoft.com/office/infopath/2007/PartnerControls">
+          <TermName xmlns="http://schemas.microsoft.com/office/infopath/2007/PartnerControls">Pathology</TermName>
+          <TermId xmlns="http://schemas.microsoft.com/office/infopath/2007/PartnerControls">4a117755-78ff-4a2c-8e21-a559b22b64dd</TermId>
+        </TermInfo>
+      </Terms>
+    </nb65ac56c571489cbc31094d7b888b19>
+    <Department xmlns="c44ab56d-57f8-4a14-86db-a39667906be8" xsi:nil="true"/>
+    <TaxCatchAll xmlns="bbb6251c-984c-4fcb-9547-f40f6d5e63ff">
+      <Value>5</Value>
+      <Value>4</Value>
+      <Value>3</Value>
+      <Value>2</Value>
+      <Value>1</Value>
+    </TaxCatchAll>
+    <pmCostCentre xmlns="bbb6251c-984c-4fcb-9547-f40f6d5e63ff" xsi:nil="true"/>
+    <_Flow_SignoffStatus xmlns="c44ab56d-57f8-4a14-86db-a39667906be8" xsi:nil="true"/>
+    <NavigatorClassification xmlns="bbb6251c-984c-4fcb-9547-f40f6d5e63ff">Team Workspace</NavigatorClassification>
+  </documentManagement>
+</p:properties>
 </file>
 
 <file path=customXml/item2.xml><?xml version="1.0" encoding="utf-8"?>
@@ -7496,66 +7546,7 @@
 </file>
 
 <file path=customXml/item3.xml><?xml version="1.0" encoding="utf-8"?>
-<p:properties xmlns:p="http://schemas.microsoft.com/office/2006/metadata/properties" xmlns:xsi="http://www.w3.org/2001/XMLSchema-instance" xmlns:pc="http://schemas.microsoft.com/office/infopath/2007/PartnerControls">
-  <documentManagement>
-    <DocumentType xmlns="c44ab56d-57f8-4a14-86db-a39667906be8" xsi:nil="true"/>
-    <Category xmlns="c44ab56d-57f8-4a14-86db-a39667906be8" xsi:nil="true"/>
-    <b918a6e12641485a9ca8c2e70b4558c0 xmlns="bbb6251c-984c-4fcb-9547-f40f6d5e63ff">
-      <Terms xmlns="http://schemas.microsoft.com/office/infopath/2007/PartnerControls">
-        <TermInfo xmlns="http://schemas.microsoft.com/office/infopath/2007/PartnerControls">
-          <TermName xmlns="http://schemas.microsoft.com/office/infopath/2007/PartnerControls">Operational</TermName>
-          <TermId xmlns="http://schemas.microsoft.com/office/infopath/2007/PartnerControls">150389d9-0463-4c4a-b800-fb182dbb9bcb</TermId>
-        </TermInfo>
-      </Terms>
-    </b918a6e12641485a9ca8c2e70b4558c0>
-    <lcf76f155ced4ddcb4097134ff3c332f xmlns="c44ab56d-57f8-4a14-86db-a39667906be8">
-      <Terms xmlns="http://schemas.microsoft.com/office/infopath/2007/PartnerControls"/>
-    </lcf76f155ced4ddcb4097134ff3c332f>
-    <b29dd6ef633047bba64c76c6e215692a xmlns="bbb6251c-984c-4fcb-9547-f40f6d5e63ff">
-      <Terms xmlns="http://schemas.microsoft.com/office/infopath/2007/PartnerControls">
-        <TermInfo xmlns="http://schemas.microsoft.com/office/infopath/2007/PartnerControls">
-          <TermName xmlns="http://schemas.microsoft.com/office/infopath/2007/PartnerControls">Internal</TermName>
-          <TermId xmlns="http://schemas.microsoft.com/office/infopath/2007/PartnerControls">2b22734e-9cea-437f-97a4-653416044446</TermId>
-        </TermInfo>
-      </Terms>
-    </b29dd6ef633047bba64c76c6e215692a>
-    <i77a2d63ec754e4dbbf13ee1f809aa62 xmlns="bbb6251c-984c-4fcb-9547-f40f6d5e63ff">
-      <Terms xmlns="http://schemas.microsoft.com/office/infopath/2007/PartnerControls">
-        <TermInfo xmlns="http://schemas.microsoft.com/office/infopath/2007/PartnerControls">
-          <TermName xmlns="http://schemas.microsoft.com/office/infopath/2007/PartnerControls">N/A</TermName>
-          <TermId xmlns="http://schemas.microsoft.com/office/infopath/2007/PartnerControls">77aac54e-7746-4232-91ae-96cfc2b44f19</TermId>
-        </TermInfo>
-      </Terms>
-    </i77a2d63ec754e4dbbf13ee1f809aa62>
-    <k04f27a462bd4c45a610623ab03d8a6b xmlns="bbb6251c-984c-4fcb-9547-f40f6d5e63ff">
-      <Terms xmlns="http://schemas.microsoft.com/office/infopath/2007/PartnerControls">
-        <TermInfo xmlns="http://schemas.microsoft.com/office/infopath/2007/PartnerControls">
-          <TermName xmlns="http://schemas.microsoft.com/office/infopath/2007/PartnerControls">Business Ventures</TermName>
-          <TermId xmlns="http://schemas.microsoft.com/office/infopath/2007/PartnerControls">771822a9-08f4-4b0c-b044-94205102db1e</TermId>
-        </TermInfo>
-      </Terms>
-    </k04f27a462bd4c45a610623ab03d8a6b>
-    <nb65ac56c571489cbc31094d7b888b19 xmlns="bbb6251c-984c-4fcb-9547-f40f6d5e63ff">
-      <Terms xmlns="http://schemas.microsoft.com/office/infopath/2007/PartnerControls">
-        <TermInfo xmlns="http://schemas.microsoft.com/office/infopath/2007/PartnerControls">
-          <TermName xmlns="http://schemas.microsoft.com/office/infopath/2007/PartnerControls">Pathology</TermName>
-          <TermId xmlns="http://schemas.microsoft.com/office/infopath/2007/PartnerControls">4a117755-78ff-4a2c-8e21-a559b22b64dd</TermId>
-        </TermInfo>
-      </Terms>
-    </nb65ac56c571489cbc31094d7b888b19>
-    <Department xmlns="c44ab56d-57f8-4a14-86db-a39667906be8" xsi:nil="true"/>
-    <TaxCatchAll xmlns="bbb6251c-984c-4fcb-9547-f40f6d5e63ff">
-      <Value>5</Value>
-      <Value>4</Value>
-      <Value>3</Value>
-      <Value>2</Value>
-      <Value>1</Value>
-    </TaxCatchAll>
-    <pmCostCentre xmlns="bbb6251c-984c-4fcb-9547-f40f6d5e63ff" xsi:nil="true"/>
-    <_Flow_SignoffStatus xmlns="c44ab56d-57f8-4a14-86db-a39667906be8" xsi:nil="true"/>
-    <NavigatorClassification xmlns="bbb6251c-984c-4fcb-9547-f40f6d5e63ff">Team Workspace</NavigatorClassification>
-  </documentManagement>
-</p:properties>
+<b:Sources xmlns:b="http://schemas.openxmlformats.org/officeDocument/2006/bibliography" xmlns="http://schemas.openxmlformats.org/officeDocument/2006/bibliography" SelectedStyle="\APASixthEditionOfficeOnline.xsl" StyleName="APA" Version="6"/>
 </file>
 
 <file path=customXml/item4.xml><?xml version="1.0" encoding="utf-8"?>
@@ -7568,9 +7559,12 @@
 </file>
 
 <file path=customXml/itemProps1.xml><?xml version="1.0" encoding="utf-8"?>
-<ds:datastoreItem xmlns:ds="http://schemas.openxmlformats.org/officeDocument/2006/customXml" ds:itemID="{4125EEB8-2C71-4C3F-8FD9-4D9D885AFF10}">
+<ds:datastoreItem xmlns:ds="http://schemas.openxmlformats.org/officeDocument/2006/customXml" ds:itemID="{E90A606E-7579-49C3-B130-CD80F675553C}">
   <ds:schemaRefs>
-    <ds:schemaRef ds:uri="http://schemas.openxmlformats.org/officeDocument/2006/bibliography"/>
+    <ds:schemaRef ds:uri="http://schemas.microsoft.com/office/2006/metadata/properties"/>
+    <ds:schemaRef ds:uri="http://schemas.microsoft.com/office/infopath/2007/PartnerControls"/>
+    <ds:schemaRef ds:uri="c44ab56d-57f8-4a14-86db-a39667906be8"/>
+    <ds:schemaRef ds:uri="bbb6251c-984c-4fcb-9547-f40f6d5e63ff"/>
   </ds:schemaRefs>
 </ds:datastoreItem>
 </file>
@@ -7595,12 +7589,9 @@
 </file>
 
 <file path=customXml/itemProps3.xml><?xml version="1.0" encoding="utf-8"?>
-<ds:datastoreItem xmlns:ds="http://schemas.openxmlformats.org/officeDocument/2006/customXml" ds:itemID="{E90A606E-7579-49C3-B130-CD80F675553C}">
+<ds:datastoreItem xmlns:ds="http://schemas.openxmlformats.org/officeDocument/2006/customXml" ds:itemID="{4125EEB8-2C71-4C3F-8FD9-4D9D885AFF10}">
   <ds:schemaRefs>
-    <ds:schemaRef ds:uri="http://schemas.microsoft.com/office/2006/metadata/properties"/>
-    <ds:schemaRef ds:uri="http://schemas.microsoft.com/office/infopath/2007/PartnerControls"/>
-    <ds:schemaRef ds:uri="c44ab56d-57f8-4a14-86db-a39667906be8"/>
-    <ds:schemaRef ds:uri="bbb6251c-984c-4fcb-9547-f40f6d5e63ff"/>
+    <ds:schemaRef ds:uri="http://schemas.openxmlformats.org/officeDocument/2006/bibliography"/>
   </ds:schemaRefs>
 </ds:datastoreItem>
 </file>

</xml_diff>

<commit_message>
MHD2-170: Updated clinical context - AML WITH CEBPA MUTATION MHD2-171: Updated clinical context - AML WITH NPM1 MUTATION
Style fixes
</commit_message>
<xml_diff>
--- a/inst/clinical_context/AML_with_CEBPA_Mutation.docx
+++ b/inst/clinical_context/AML_with_CEBPA_Mutation.docx
@@ -5725,761 +5725,528 @@
           </w:p>
           <w:p>
             <w:pPr>
-              <w:pStyle w:val="EndNoteBibliography"/>
-              <w:jc w:val="both"/>
+              <w:pStyle w:val="CLIN4"/>
             </w:pPr>
             <w:r>
               <w:rPr>
                 <w:b/>
-                <w:noProof/>
               </w:rPr>
               <w:t>1.</w:t>
             </w:r>
             <w:r>
-              <w:rPr>
-                <w:noProof/>
-              </w:rPr>
               <w:t xml:space="preserve"> Taube F, et al. CEBPA mutations in 4708 patients with acute myeloid leukemia: differential impact of bZIP and TAD mutations on outcome. </w:t>
             </w:r>
             <w:r>
               <w:rPr>
                 <w:i/>
-                <w:noProof/>
               </w:rPr>
               <w:t>Blood</w:t>
             </w:r>
             <w:r>
-              <w:rPr>
-                <w:noProof/>
-              </w:rPr>
               <w:t xml:space="preserve"> 2022; </w:t>
             </w:r>
             <w:r>
               <w:rPr>
                 <w:b/>
-                <w:noProof/>
               </w:rPr>
               <w:t>139</w:t>
             </w:r>
             <w:r>
-              <w:rPr>
-                <w:noProof/>
-              </w:rPr>
               <w:t xml:space="preserve">(1): 87-103.  </w:t>
             </w:r>
             <w:r>
               <w:rPr>
                 <w:b/>
-                <w:noProof/>
               </w:rPr>
               <w:t>2.</w:t>
             </w:r>
             <w:r>
-              <w:rPr>
-                <w:noProof/>
-              </w:rPr>
               <w:t xml:space="preserve"> WHO Classification of Tumours Editorial Board. Haematolymphoid tumours. Lyon (France): International Agency for Research on Cancer; 2024. (WHO classification of tumours series, 5th ed.; vol. 11). https://publications.iarc.who.int/637.  </w:t>
             </w:r>
             <w:r>
               <w:rPr>
                 <w:b/>
-                <w:noProof/>
               </w:rPr>
               <w:t>3.</w:t>
             </w:r>
             <w:r>
-              <w:rPr>
-                <w:noProof/>
-              </w:rPr>
               <w:t xml:space="preserve"> Georgi JA, et al. Prognostic impact of CEBPA mutational subgroups in adult AML. </w:t>
             </w:r>
             <w:r>
               <w:rPr>
                 <w:i/>
-                <w:noProof/>
               </w:rPr>
               <w:t>Leukemia</w:t>
             </w:r>
             <w:r>
-              <w:rPr>
-                <w:noProof/>
-              </w:rPr>
               <w:t xml:space="preserve"> 2024; </w:t>
             </w:r>
             <w:r>
               <w:rPr>
                 <w:b/>
-                <w:noProof/>
               </w:rPr>
               <w:t>38</w:t>
             </w:r>
             <w:r>
-              <w:rPr>
-                <w:noProof/>
-              </w:rPr>
               <w:t xml:space="preserve">(2): 281-90.  </w:t>
             </w:r>
             <w:r>
               <w:rPr>
                 <w:b/>
-                <w:noProof/>
               </w:rPr>
               <w:t>4.</w:t>
             </w:r>
             <w:r>
-              <w:rPr>
-                <w:noProof/>
-              </w:rPr>
               <w:t xml:space="preserve"> Arber DA, et al. International Consensus Classification of Myeloid Neoplasms and Acute Leukemias: integrating morphologic, clinical, and genomic data. </w:t>
             </w:r>
             <w:r>
               <w:rPr>
                 <w:i/>
-                <w:noProof/>
               </w:rPr>
               <w:t>Blood</w:t>
             </w:r>
             <w:r>
-              <w:rPr>
-                <w:noProof/>
-              </w:rPr>
               <w:t xml:space="preserve"> 2022; </w:t>
             </w:r>
             <w:r>
               <w:rPr>
                 <w:b/>
-                <w:noProof/>
               </w:rPr>
               <w:t>140</w:t>
             </w:r>
             <w:r>
-              <w:rPr>
-                <w:noProof/>
-              </w:rPr>
               <w:t xml:space="preserve">(11): 1200-28.  </w:t>
             </w:r>
             <w:r>
               <w:rPr>
                 <w:b/>
-                <w:noProof/>
               </w:rPr>
               <w:t>5.</w:t>
             </w:r>
             <w:r>
-              <w:rPr>
-                <w:noProof/>
-              </w:rPr>
               <w:t xml:space="preserve"> Wilhelmson AS, Porse BT. CCAAT enhancer binding protein alpha (CEBPA) biallelic acute myeloid leukaemia: cooperating lesions, molecular mechanisms and clinical relevance. </w:t>
             </w:r>
             <w:r>
               <w:rPr>
                 <w:i/>
-                <w:noProof/>
               </w:rPr>
               <w:t>Br J Haematol</w:t>
             </w:r>
             <w:r>
-              <w:rPr>
-                <w:noProof/>
-              </w:rPr>
               <w:t xml:space="preserve"> 2020; </w:t>
             </w:r>
             <w:r>
               <w:rPr>
                 <w:b/>
-                <w:noProof/>
               </w:rPr>
               <w:t>190</w:t>
             </w:r>
             <w:r>
-              <w:rPr>
-                <w:noProof/>
-              </w:rPr>
               <w:t xml:space="preserve">(4): 495-507.  </w:t>
             </w:r>
             <w:r>
               <w:rPr>
                 <w:b/>
-                <w:noProof/>
               </w:rPr>
               <w:t>6.</w:t>
             </w:r>
             <w:r>
-              <w:rPr>
-                <w:noProof/>
-              </w:rPr>
               <w:t xml:space="preserve"> Pabst T, et al. Somatic CEBPA mutations are a frequent second event in families with germline CEBPA mutations and familial acute myeloid leukemia. </w:t>
             </w:r>
             <w:r>
               <w:rPr>
                 <w:i/>
-                <w:noProof/>
               </w:rPr>
               <w:t>J Clin Oncol</w:t>
             </w:r>
             <w:r>
-              <w:rPr>
-                <w:noProof/>
-              </w:rPr>
               <w:t xml:space="preserve"> 2008; </w:t>
             </w:r>
             <w:r>
               <w:rPr>
                 <w:b/>
-                <w:noProof/>
               </w:rPr>
               <w:t>26</w:t>
             </w:r>
             <w:r>
-              <w:rPr>
-                <w:noProof/>
-              </w:rPr>
               <w:t xml:space="preserve">(31): 5088-93.  </w:t>
             </w:r>
             <w:r>
               <w:rPr>
                 <w:b/>
-                <w:noProof/>
               </w:rPr>
               <w:t>7.</w:t>
             </w:r>
             <w:r>
-              <w:rPr>
-                <w:noProof/>
-              </w:rPr>
               <w:t xml:space="preserve"> Pathak A, et al. Whole exome sequencing reveals a C-terminal germline variant in CEBPA-associated acute myeloid leukemia: 45-year follow up of a large family. </w:t>
             </w:r>
             <w:r>
               <w:rPr>
                 <w:i/>
-                <w:noProof/>
               </w:rPr>
               <w:t>Haematologica</w:t>
             </w:r>
             <w:r>
-              <w:rPr>
-                <w:noProof/>
-              </w:rPr>
               <w:t xml:space="preserve"> 2016; </w:t>
             </w:r>
             <w:r>
               <w:rPr>
                 <w:b/>
-                <w:noProof/>
               </w:rPr>
               <w:t>101</w:t>
             </w:r>
             <w:r>
-              <w:rPr>
-                <w:noProof/>
-              </w:rPr>
               <w:t xml:space="preserve">(7): 846-52.  </w:t>
             </w:r>
             <w:r>
               <w:rPr>
                 <w:b/>
-                <w:noProof/>
               </w:rPr>
               <w:t>8.</w:t>
             </w:r>
             <w:r>
-              <w:rPr>
-                <w:noProof/>
-              </w:rPr>
               <w:t xml:space="preserve"> Tarlock K, et al. CEBPA-bZip mutations are associated with favorable prognosis in de novo AML: a report from the Children's Oncology Group. </w:t>
             </w:r>
             <w:r>
               <w:rPr>
                 <w:i/>
-                <w:noProof/>
               </w:rPr>
               <w:t>Blood</w:t>
             </w:r>
             <w:r>
-              <w:rPr>
-                <w:noProof/>
-              </w:rPr>
               <w:t xml:space="preserve"> 2021; </w:t>
             </w:r>
             <w:r>
               <w:rPr>
                 <w:b/>
-                <w:noProof/>
               </w:rPr>
               <w:t>138</w:t>
             </w:r>
             <w:r>
-              <w:rPr>
-                <w:noProof/>
-              </w:rPr>
               <w:t xml:space="preserve">(13): 1137-47.  </w:t>
             </w:r>
             <w:r>
               <w:rPr>
                 <w:b/>
-                <w:noProof/>
               </w:rPr>
               <w:t>9.</w:t>
             </w:r>
             <w:r>
-              <w:rPr>
-                <w:noProof/>
-              </w:rPr>
               <w:t xml:space="preserve"> Grossmann V, et al. CEBPA double-mutated acute myeloid leukaemia harbours concomitant molecular mutations in 76.8% of cases with TET2 and GATA2 alterations impacting prognosis. </w:t>
             </w:r>
             <w:r>
               <w:rPr>
                 <w:i/>
-                <w:noProof/>
               </w:rPr>
               <w:t>Br J Haematol</w:t>
             </w:r>
             <w:r>
-              <w:rPr>
-                <w:noProof/>
-              </w:rPr>
               <w:t xml:space="preserve"> 2013; </w:t>
             </w:r>
             <w:r>
               <w:rPr>
                 <w:b/>
-                <w:noProof/>
               </w:rPr>
               <w:t>161</w:t>
             </w:r>
             <w:r>
-              <w:rPr>
-                <w:noProof/>
-              </w:rPr>
               <w:t xml:space="preserve">(5): 649-58.  </w:t>
             </w:r>
             <w:r>
               <w:rPr>
                 <w:b/>
-                <w:noProof/>
               </w:rPr>
               <w:t>10.</w:t>
             </w:r>
             <w:r>
-              <w:rPr>
-                <w:noProof/>
-              </w:rPr>
               <w:t xml:space="preserve"> Dohner H, et al. Diagnosis and management of AML in adults: 2022 recommendations from an international expert panel on behalf of the ELN. </w:t>
             </w:r>
             <w:r>
               <w:rPr>
                 <w:i/>
-                <w:noProof/>
               </w:rPr>
               <w:t>Blood</w:t>
             </w:r>
             <w:r>
-              <w:rPr>
-                <w:noProof/>
-              </w:rPr>
               <w:t xml:space="preserve"> 2022; </w:t>
             </w:r>
             <w:r>
               <w:rPr>
                 <w:b/>
-                <w:noProof/>
               </w:rPr>
               <w:t>140</w:t>
             </w:r>
             <w:r>
-              <w:rPr>
-                <w:noProof/>
-              </w:rPr>
               <w:t xml:space="preserve">(12): 1345-77.  </w:t>
             </w:r>
             <w:r>
               <w:rPr>
                 <w:b/>
-                <w:noProof/>
               </w:rPr>
               <w:t>11.</w:t>
             </w:r>
             <w:r>
-              <w:rPr>
-                <w:noProof/>
-              </w:rPr>
               <w:t xml:space="preserve"> Dohner H, et al. Genetic risk classification for adults with AML receiving less-intensive therapies: the 2024 ELN recommendations. </w:t>
             </w:r>
             <w:r>
               <w:rPr>
                 <w:i/>
-                <w:noProof/>
               </w:rPr>
               <w:t>Blood</w:t>
             </w:r>
             <w:r>
-              <w:rPr>
-                <w:noProof/>
-              </w:rPr>
               <w:t xml:space="preserve"> 2024; </w:t>
             </w:r>
             <w:r>
               <w:rPr>
                 <w:b/>
-                <w:noProof/>
               </w:rPr>
               <w:t>144</w:t>
             </w:r>
             <w:r>
-              <w:rPr>
-                <w:noProof/>
-              </w:rPr>
               <w:t xml:space="preserve">(21): 2169-73.  </w:t>
             </w:r>
             <w:r>
               <w:rPr>
                 <w:b/>
-                <w:noProof/>
               </w:rPr>
               <w:t>12.</w:t>
             </w:r>
             <w:r>
-              <w:rPr>
-                <w:noProof/>
-              </w:rPr>
               <w:t xml:space="preserve"> Stone RM, et al. Midostaurin plus Chemotherapy for Acute Myeloid Leukemia with a FLT3 Mutation. </w:t>
             </w:r>
             <w:r>
               <w:rPr>
                 <w:i/>
-                <w:noProof/>
               </w:rPr>
               <w:t>N Engl J Med</w:t>
             </w:r>
             <w:r>
-              <w:rPr>
-                <w:noProof/>
-              </w:rPr>
               <w:t xml:space="preserve"> 2017; </w:t>
             </w:r>
             <w:r>
               <w:rPr>
                 <w:b/>
-                <w:noProof/>
               </w:rPr>
               <w:t>377</w:t>
             </w:r>
             <w:r>
-              <w:rPr>
-                <w:noProof/>
-              </w:rPr>
               <w:t xml:space="preserve">(5): 454-64.  </w:t>
             </w:r>
             <w:r>
               <w:rPr>
                 <w:b/>
-                <w:noProof/>
               </w:rPr>
               <w:t>13.</w:t>
             </w:r>
             <w:r>
-              <w:rPr>
-                <w:noProof/>
-              </w:rPr>
               <w:t xml:space="preserve"> Erba HP, et al. Quizartinib plus chemotherapy in newly diagnosed patients with FLT3-internal-tandem-duplication-positive acute myeloid leukaemia (QuANTUM-First): a randomised, double-blind, placebo-controlled, phase 3 trial. </w:t>
             </w:r>
             <w:r>
               <w:rPr>
                 <w:i/>
-                <w:noProof/>
               </w:rPr>
               <w:t>Lancet</w:t>
             </w:r>
             <w:r>
-              <w:rPr>
-                <w:noProof/>
-              </w:rPr>
               <w:t xml:space="preserve"> 2023; </w:t>
             </w:r>
             <w:r>
               <w:rPr>
                 <w:b/>
-                <w:noProof/>
               </w:rPr>
               <w:t>401</w:t>
             </w:r>
             <w:r>
-              <w:rPr>
-                <w:noProof/>
-              </w:rPr>
               <w:t xml:space="preserve">(10388): 1571-83.  </w:t>
             </w:r>
             <w:r>
               <w:rPr>
                 <w:b/>
-                <w:noProof/>
               </w:rPr>
               <w:t>14.</w:t>
             </w:r>
             <w:r>
-              <w:rPr>
-                <w:noProof/>
-              </w:rPr>
               <w:t xml:space="preserve"> Perl AE, et al. Gilteritinib or Chemotherapy for Relapsed or Refractory FLT3-Mutated AML. </w:t>
             </w:r>
             <w:r>
               <w:rPr>
                 <w:i/>
-                <w:noProof/>
               </w:rPr>
               <w:t>N Engl J Med</w:t>
             </w:r>
             <w:r>
-              <w:rPr>
-                <w:noProof/>
-              </w:rPr>
               <w:t xml:space="preserve"> 2019; </w:t>
             </w:r>
             <w:r>
               <w:rPr>
                 <w:b/>
-                <w:noProof/>
               </w:rPr>
               <w:t>381</w:t>
             </w:r>
             <w:r>
-              <w:rPr>
-                <w:noProof/>
-              </w:rPr>
               <w:t xml:space="preserve">(18): 1728-40.  </w:t>
             </w:r>
             <w:r>
               <w:rPr>
                 <w:b/>
-                <w:noProof/>
               </w:rPr>
               <w:t>15.</w:t>
             </w:r>
             <w:r>
-              <w:rPr>
-                <w:noProof/>
-              </w:rPr>
               <w:t xml:space="preserve"> Daver N, et al. Targeting FLT3 mutations in AML: review of current knowledge and evidence. </w:t>
             </w:r>
             <w:r>
               <w:rPr>
                 <w:i/>
-                <w:noProof/>
               </w:rPr>
               <w:t>Leukemia</w:t>
             </w:r>
             <w:r>
-              <w:rPr>
-                <w:noProof/>
-              </w:rPr>
               <w:t xml:space="preserve"> 2019; </w:t>
             </w:r>
             <w:r>
               <w:rPr>
                 <w:b/>
-                <w:noProof/>
               </w:rPr>
               <w:t>33</w:t>
             </w:r>
             <w:r>
-              <w:rPr>
-                <w:noProof/>
-              </w:rPr>
               <w:t xml:space="preserve">(2): 299-312.  </w:t>
             </w:r>
             <w:r>
               <w:rPr>
                 <w:b/>
-                <w:noProof/>
               </w:rPr>
               <w:t>16.</w:t>
             </w:r>
             <w:r>
-              <w:rPr>
-                <w:noProof/>
-              </w:rPr>
               <w:t xml:space="preserve"> Dohner H, et al. Diagnosis and management of AML in adults: 2017 ELN recommendations from an international expert panel. </w:t>
             </w:r>
             <w:r>
               <w:rPr>
                 <w:i/>
-                <w:noProof/>
               </w:rPr>
               <w:t>Blood</w:t>
             </w:r>
             <w:r>
-              <w:rPr>
-                <w:noProof/>
-              </w:rPr>
               <w:t xml:space="preserve"> 2017; </w:t>
             </w:r>
             <w:r>
               <w:rPr>
                 <w:b/>
-                <w:noProof/>
               </w:rPr>
               <w:t>129</w:t>
             </w:r>
             <w:r>
-              <w:rPr>
-                <w:noProof/>
-              </w:rPr>
               <w:t xml:space="preserve">(4): 424-47.  </w:t>
             </w:r>
             <w:r>
               <w:rPr>
                 <w:b/>
-                <w:noProof/>
               </w:rPr>
               <w:t>17.</w:t>
             </w:r>
             <w:r>
-              <w:rPr>
-                <w:noProof/>
-              </w:rPr>
               <w:t xml:space="preserve"> Smith CC, et al. Molecular profile of FLT3-mutated relapsed/refractory patients with AML in the phase 3 ADMIRAL study of gilteritinib. </w:t>
             </w:r>
             <w:r>
               <w:rPr>
                 <w:i/>
-                <w:noProof/>
               </w:rPr>
               <w:t>Blood Adv</w:t>
             </w:r>
             <w:r>
-              <w:rPr>
-                <w:noProof/>
-              </w:rPr>
               <w:t xml:space="preserve"> 2022; </w:t>
             </w:r>
             <w:r>
               <w:rPr>
                 <w:b/>
-                <w:noProof/>
               </w:rPr>
               <w:t>6</w:t>
             </w:r>
             <w:r>
-              <w:rPr>
-                <w:noProof/>
-              </w:rPr>
               <w:t xml:space="preserve">(7): 2144-55.  </w:t>
             </w:r>
             <w:r>
               <w:rPr>
                 <w:b/>
-                <w:noProof/>
               </w:rPr>
               <w:t>18.</w:t>
             </w:r>
             <w:r>
-              <w:rPr>
-                <w:noProof/>
-              </w:rPr>
               <w:t xml:space="preserve"> Intlekofer AM, et al. Acquired resistance to IDH inhibition through trans or cis dimer-interface mutations. </w:t>
             </w:r>
             <w:r>
               <w:rPr>
                 <w:i/>
-                <w:noProof/>
               </w:rPr>
               <w:t>Nature</w:t>
             </w:r>
             <w:r>
-              <w:rPr>
-                <w:noProof/>
-              </w:rPr>
               <w:t xml:space="preserve"> 2018; </w:t>
             </w:r>
             <w:r>
               <w:rPr>
                 <w:b/>
-                <w:noProof/>
               </w:rPr>
               <w:t>559</w:t>
             </w:r>
             <w:r>
-              <w:rPr>
-                <w:noProof/>
-              </w:rPr>
               <w:t xml:space="preserve">(7712): 125-9.  </w:t>
             </w:r>
             <w:r>
               <w:rPr>
                 <w:b/>
-                <w:noProof/>
               </w:rPr>
               <w:t>19.</w:t>
             </w:r>
             <w:r>
-              <w:rPr>
-                <w:noProof/>
-              </w:rPr>
               <w:t xml:space="preserve"> Moujalled DM, et al. Acquired mutations in BAX confer resistance to BH3-mimetic therapy in acute myeloid leukemia. </w:t>
             </w:r>
             <w:r>
               <w:rPr>
                 <w:i/>
-                <w:noProof/>
               </w:rPr>
               <w:t>Blood</w:t>
             </w:r>
             <w:r>
-              <w:rPr>
-                <w:noProof/>
-              </w:rPr>
               <w:t xml:space="preserve"> 2023; </w:t>
             </w:r>
             <w:r>
               <w:rPr>
                 <w:b/>
-                <w:noProof/>
               </w:rPr>
               <w:t>141</w:t>
             </w:r>
             <w:r>
-              <w:rPr>
-                <w:noProof/>
-              </w:rPr>
               <w:t xml:space="preserve">(6): 634-44.  </w:t>
             </w:r>
             <w:r>
               <w:rPr>
                 <w:b/>
-                <w:noProof/>
               </w:rPr>
               <w:t>20.</w:t>
             </w:r>
             <w:r>
-              <w:rPr>
-                <w:noProof/>
-              </w:rPr>
               <w:t xml:space="preserve"> Perner F, et al. MEN1 mutations mediate clinical resistance to menin inhibition. </w:t>
             </w:r>
             <w:r>
               <w:rPr>
                 <w:i/>
-                <w:noProof/>
               </w:rPr>
               <w:t>Nature</w:t>
             </w:r>
             <w:r>
-              <w:rPr>
-                <w:noProof/>
-              </w:rPr>
               <w:t xml:space="preserve"> 2023; </w:t>
             </w:r>
             <w:r>
               <w:rPr>
                 <w:b/>
-                <w:noProof/>
               </w:rPr>
               <w:t>615</w:t>
             </w:r>
             <w:r>
-              <w:rPr>
-                <w:noProof/>
-              </w:rPr>
               <w:t>(7954): 913-9.</w:t>
             </w:r>
           </w:p>
@@ -9266,6 +9033,15 @@
 </file>
 
 <file path=customXml/item2.xml><?xml version="1.0" encoding="utf-8"?>
+<?mso-contentType ?>
+<FormTemplates xmlns="http://schemas.microsoft.com/sharepoint/v3/contenttype/forms">
+  <Display>DocumentLibraryForm</Display>
+  <Edit>DocumentLibraryForm</Edit>
+  <New>DocumentLibraryForm</New>
+</FormTemplates>
+</file>
+
+<file path=customXml/item3.xml><?xml version="1.0" encoding="utf-8"?>
 <p:properties xmlns:p="http://schemas.microsoft.com/office/2006/metadata/properties" xmlns:xsi="http://www.w3.org/2001/XMLSchema-instance" xmlns:pc="http://schemas.microsoft.com/office/infopath/2007/PartnerControls">
   <documentManagement>
     <b29dd6ef633047bba64c76c6e215692a xmlns="bbb6251c-984c-4fcb-9547-f40f6d5e63ff">
@@ -9328,15 +9104,6 @@
 </p:properties>
 </file>
 
-<file path=customXml/item3.xml><?xml version="1.0" encoding="utf-8"?>
-<?mso-contentType ?>
-<FormTemplates xmlns="http://schemas.microsoft.com/sharepoint/v3/contenttype/forms">
-  <Display>DocumentLibraryForm</Display>
-  <Edit>DocumentLibraryForm</Edit>
-  <New>DocumentLibraryForm</New>
-</FormTemplates>
-</file>
-
 <file path=customXml/itemProps1.xml><?xml version="1.0" encoding="utf-8"?>
 <ds:datastoreItem xmlns:ds="http://schemas.openxmlformats.org/officeDocument/2006/customXml" ds:itemID="{D157B943-C612-4510-AC6C-D5B9DF5472B7}">
   <ds:schemaRefs>
@@ -9357,6 +9124,14 @@
 </file>
 
 <file path=customXml/itemProps2.xml><?xml version="1.0" encoding="utf-8"?>
+<ds:datastoreItem xmlns:ds="http://schemas.openxmlformats.org/officeDocument/2006/customXml" ds:itemID="{23E38B86-BEE0-46C0-9B51-D92E288788CD}">
+  <ds:schemaRefs>
+    <ds:schemaRef ds:uri="http://schemas.microsoft.com/sharepoint/v3/contenttype/forms"/>
+  </ds:schemaRefs>
+</ds:datastoreItem>
+</file>
+
+<file path=customXml/itemProps3.xml><?xml version="1.0" encoding="utf-8"?>
 <ds:datastoreItem xmlns:ds="http://schemas.openxmlformats.org/officeDocument/2006/customXml" ds:itemID="{88C324FF-27AF-44D3-90EC-AA7485D7BCC5}">
   <ds:schemaRefs>
     <ds:schemaRef ds:uri="http://schemas.microsoft.com/office/2006/metadata/properties"/>
@@ -9365,12 +9140,4 @@
     <ds:schemaRef ds:uri="c44ab56d-57f8-4a14-86db-a39667906be8"/>
   </ds:schemaRefs>
 </ds:datastoreItem>
-</file>
-
-<file path=customXml/itemProps3.xml><?xml version="1.0" encoding="utf-8"?>
-<ds:datastoreItem xmlns:ds="http://schemas.openxmlformats.org/officeDocument/2006/customXml" ds:itemID="{23E38B86-BEE0-46C0-9B51-D92E288788CD}">
-  <ds:schemaRefs>
-    <ds:schemaRef ds:uri="http://schemas.microsoft.com/sharepoint/v3/contenttype/forms"/>
-  </ds:schemaRefs>
-</ds:datastoreItem>
 </file>
</xml_diff>